<commit_message>
Configuratie Overzicht aangepast, Functie gemaakt die de title aanpast aan de pagina en Browser detection die in app.blade stond naar AppServiceProvider verplaatst
</commit_message>
<xml_diff>
--- a/Documentatie/kerntaak 1/Configuratie Overzicht/1.4 - Configuratie overzicht (JG Marketing) Jan-Willem.docx
+++ b/Documentatie/kerntaak 1/Configuratie Overzicht/1.4 - Configuratie overzicht (JG Marketing) Jan-Willem.docx
@@ -9,15 +9,47 @@
           <w:lang w:val="en-US"/>
         </w:rPr>
       </w:pPr>
-      <w:hyperlink r:id="rId11" w:anchor="h.p_Ty7aduG2GfRB" w:history="1">
-        <w:r>
-          <w:rPr>
-            <w:rStyle w:val="Hyperlink"/>
-            <w:lang w:val="en-GB"/>
-          </w:rPr>
-          <w:t>Configuratie overzicht</w:t>
-        </w:r>
-      </w:hyperlink>
+      <w:r>
+        <w:fldChar w:fldCharType="begin"/>
+      </w:r>
+      <w:r>
+        <w:instrText xml:space="preserve"> HYPERLINK "https://sites.google.com/view/rijnijssel-ao/sjablonen/25187/algemeen?authuser=0" \l "h.p_Ty7aduG2GfRB" </w:instrText>
+      </w:r>
+      <w:r>
+        <w:fldChar w:fldCharType="separate"/>
+      </w:r>
+      <w:proofErr w:type="spellStart"/>
+      <w:r>
+        <w:rPr>
+          <w:rStyle w:val="Hyperlink"/>
+          <w:lang w:val="en-GB"/>
+        </w:rPr>
+        <w:t>Configuratie</w:t>
+      </w:r>
+      <w:proofErr w:type="spellEnd"/>
+      <w:r>
+        <w:rPr>
+          <w:rStyle w:val="Hyperlink"/>
+          <w:lang w:val="en-GB"/>
+        </w:rPr>
+        <w:t xml:space="preserve"> </w:t>
+      </w:r>
+      <w:proofErr w:type="spellStart"/>
+      <w:r>
+        <w:rPr>
+          <w:rStyle w:val="Hyperlink"/>
+          <w:lang w:val="en-GB"/>
+        </w:rPr>
+        <w:t>overzicht</w:t>
+      </w:r>
+      <w:proofErr w:type="spellEnd"/>
+      <w:r>
+        <w:rPr>
+          <w:rStyle w:val="Hyperlink"/>
+          <w:lang w:val="en-GB"/>
+        </w:rPr>
+        <w:fldChar w:fldCharType="end"/>
+      </w:r>
     </w:p>
     <w:sdt>
       <w:sdtPr>
@@ -40,12 +72,14 @@
               <w:lang w:val="en-US"/>
             </w:rPr>
           </w:pPr>
+          <w:proofErr w:type="spellStart"/>
           <w:r>
             <w:rPr>
               <w:lang w:val="en-US"/>
             </w:rPr>
             <w:t>JGPlanning</w:t>
           </w:r>
+          <w:proofErr w:type="spellEnd"/>
         </w:p>
       </w:sdtContent>
     </w:sdt>
@@ -249,11 +283,19 @@
                 <w:lang w:val="en-US"/>
               </w:rPr>
             </w:pPr>
+            <w:proofErr w:type="spellStart"/>
             <w:r>
               <w:rPr>
                 <w:lang w:val="en-US"/>
               </w:rPr>
-              <w:t>Leereenheid:</w:t>
+              <w:t>Leereenheid</w:t>
+            </w:r>
+            <w:proofErr w:type="spellEnd"/>
+            <w:r>
+              <w:rPr>
+                <w:lang w:val="en-US"/>
+              </w:rPr>
+              <w:t>:</w:t>
             </w:r>
           </w:p>
         </w:tc>
@@ -281,9 +323,11 @@
               </w:sdtPr>
               <w:sdtEndPr/>
               <w:sdtContent>
+                <w:proofErr w:type="spellStart"/>
                 <w:r>
                   <w:t>JGPlanning</w:t>
                 </w:r>
+                <w:proofErr w:type="spellEnd"/>
               </w:sdtContent>
             </w:sdt>
             <w:bookmarkEnd w:id="0"/>
@@ -302,11 +346,19 @@
                 <w:lang w:val="en-US"/>
               </w:rPr>
             </w:pPr>
+            <w:proofErr w:type="spellStart"/>
             <w:r>
               <w:rPr>
                 <w:lang w:val="en-US"/>
               </w:rPr>
-              <w:t>Versienummer:</w:t>
+              <w:t>Versienummer</w:t>
+            </w:r>
+            <w:proofErr w:type="spellEnd"/>
+            <w:r>
+              <w:rPr>
+                <w:lang w:val="en-US"/>
+              </w:rPr>
+              <w:t>:</w:t>
             </w:r>
           </w:p>
         </w:tc>
@@ -656,7 +708,7 @@
       <w:pPr>
         <w:pStyle w:val="Heading1"/>
       </w:pPr>
-      <w:hyperlink r:id="rId12" w:anchor="h.p_eKG6nG44Kd0X" w:history="1">
+      <w:hyperlink r:id="rId11" w:anchor="h.p_eKG6nG44Kd0X" w:history="1">
         <w:bookmarkStart w:id="3" w:name="_Toc25182397"/>
         <w:r>
           <w:rPr>
@@ -876,8 +928,13 @@
               <w:pStyle w:val="NoSpacing"/>
               <w:cnfStyle w:val="000000000000" w:firstRow="0" w:lastRow="0" w:firstColumn="0" w:lastColumn="0" w:oddVBand="0" w:evenVBand="0" w:oddHBand="0" w:evenHBand="0" w:firstRowFirstColumn="0" w:firstRowLastColumn="0" w:lastRowFirstColumn="0" w:lastRowLastColumn="0"/>
             </w:pPr>
+            <w:proofErr w:type="spellStart"/>
             <w:r>
-              <w:t>Php storm versie aangepast</w:t>
+              <w:t>Php</w:t>
+            </w:r>
+            <w:proofErr w:type="spellEnd"/>
+            <w:r>
+              <w:t xml:space="preserve"> storm versie aangepast</w:t>
             </w:r>
           </w:p>
         </w:tc>
@@ -899,6 +956,12 @@
                 <w:b w:val="0"/>
               </w:rPr>
             </w:pPr>
+            <w:r>
+              <w:rPr>
+                <w:b w:val="0"/>
+              </w:rPr>
+              <w:t>2021-11-22</w:t>
+            </w:r>
           </w:p>
         </w:tc>
         <w:tc>
@@ -911,6 +974,9 @@
               <w:jc w:val="center"/>
               <w:cnfStyle w:val="000000100000" w:firstRow="0" w:lastRow="0" w:firstColumn="0" w:lastColumn="0" w:oddVBand="0" w:evenVBand="0" w:oddHBand="1" w:evenHBand="0" w:firstRowFirstColumn="0" w:firstRowLastColumn="0" w:lastRowFirstColumn="0" w:lastRowLastColumn="0"/>
             </w:pPr>
+            <w:r>
+              <w:t>3.0</w:t>
+            </w:r>
           </w:p>
         </w:tc>
         <w:tc>
@@ -922,6 +988,9 @@
               <w:pStyle w:val="NoSpacing"/>
               <w:cnfStyle w:val="000000100000" w:firstRow="0" w:lastRow="0" w:firstColumn="0" w:lastColumn="0" w:oddVBand="0" w:evenVBand="0" w:oddHBand="1" w:evenHBand="0" w:firstRowFirstColumn="0" w:firstRowLastColumn="0" w:lastRowFirstColumn="0" w:lastRowLastColumn="0"/>
             </w:pPr>
+            <w:r>
+              <w:t>Jan-Willem Wiltingh</w:t>
+            </w:r>
           </w:p>
         </w:tc>
         <w:tc>
@@ -933,6 +1002,20 @@
               <w:pStyle w:val="NoSpacing"/>
               <w:cnfStyle w:val="000000100000" w:firstRow="0" w:lastRow="0" w:firstColumn="0" w:lastColumn="0" w:oddVBand="0" w:evenVBand="0" w:oddHBand="1" w:evenHBand="0" w:firstRowFirstColumn="0" w:firstRowLastColumn="0" w:lastRowFirstColumn="0" w:lastRowLastColumn="0"/>
             </w:pPr>
+            <w:r>
+              <w:t xml:space="preserve">Versies van Word en Excel </w:t>
+            </w:r>
+            <w:proofErr w:type="spellStart"/>
+            <w:r>
+              <w:t>geupdate</w:t>
+            </w:r>
+            <w:proofErr w:type="spellEnd"/>
+            <w:r>
+              <w:t xml:space="preserve"> en afbeelding van </w:t>
+            </w:r>
+            <w:r>
+              <w:t>toegevoegd</w:t>
+            </w:r>
           </w:p>
         </w:tc>
       </w:tr>
@@ -1002,7 +1085,7 @@
       <w:pPr>
         <w:pStyle w:val="Header1inhoudsopave"/>
       </w:pPr>
-      <w:hyperlink r:id="rId13" w:anchor="h.p_LqQOy3HgMP51" w:history="1">
+      <w:hyperlink r:id="rId12" w:anchor="h.p_LqQOy3HgMP51" w:history="1">
         <w:r>
           <w:rPr>
             <w:rStyle w:val="Hyperlink"/>
@@ -1567,20 +1650,17 @@
             <w:noProof/>
             <w:webHidden/>
           </w:rPr>
-        </w:r>
-        <w:r>
-          <w:rPr>
-            <w:noProof/>
-            <w:webHidden/>
-          </w:rPr>
           <w:fldChar w:fldCharType="separate"/>
         </w:r>
         <w:r>
           <w:rPr>
-            <w:noProof/>
-            <w:webHidden/>
-          </w:rPr>
-          <w:t>2</w:t>
+            <w:b/>
+            <w:bCs/>
+            <w:noProof/>
+            <w:webHidden/>
+            <w:lang w:val="en-US"/>
+          </w:rPr>
+          <w:t>Error! Bookmark not defined.</w:t>
         </w:r>
         <w:r>
           <w:rPr>
@@ -1777,20 +1857,17 @@
             <w:noProof/>
             <w:webHidden/>
           </w:rPr>
-        </w:r>
-        <w:r>
-          <w:rPr>
-            <w:noProof/>
-            <w:webHidden/>
-          </w:rPr>
           <w:fldChar w:fldCharType="separate"/>
         </w:r>
         <w:r>
           <w:rPr>
-            <w:noProof/>
-            <w:webHidden/>
-          </w:rPr>
-          <w:t>2</w:t>
+            <w:b/>
+            <w:bCs/>
+            <w:noProof/>
+            <w:webHidden/>
+            <w:lang w:val="en-US"/>
+          </w:rPr>
+          <w:t>Error! Bookmark not defined.</w:t>
         </w:r>
         <w:r>
           <w:rPr>
@@ -1847,20 +1924,17 @@
             <w:noProof/>
             <w:webHidden/>
           </w:rPr>
-        </w:r>
-        <w:r>
-          <w:rPr>
-            <w:noProof/>
-            <w:webHidden/>
-          </w:rPr>
           <w:fldChar w:fldCharType="separate"/>
         </w:r>
         <w:r>
           <w:rPr>
-            <w:noProof/>
-            <w:webHidden/>
-          </w:rPr>
-          <w:t>2</w:t>
+            <w:b/>
+            <w:bCs/>
+            <w:noProof/>
+            <w:webHidden/>
+            <w:lang w:val="en-US"/>
+          </w:rPr>
+          <w:t>Error! Bookmark not defined.</w:t>
         </w:r>
         <w:r>
           <w:rPr>
@@ -1917,20 +1991,17 @@
             <w:noProof/>
             <w:webHidden/>
           </w:rPr>
-        </w:r>
-        <w:r>
-          <w:rPr>
-            <w:noProof/>
-            <w:webHidden/>
-          </w:rPr>
           <w:fldChar w:fldCharType="separate"/>
         </w:r>
         <w:r>
           <w:rPr>
-            <w:noProof/>
-            <w:webHidden/>
-          </w:rPr>
-          <w:t>2</w:t>
+            <w:b/>
+            <w:bCs/>
+            <w:noProof/>
+            <w:webHidden/>
+            <w:lang w:val="en-US"/>
+          </w:rPr>
+          <w:t>Error! Bookmark not defined.</w:t>
         </w:r>
         <w:r>
           <w:rPr>
@@ -1969,7 +2040,7 @@
       <w:pPr>
         <w:pStyle w:val="Heading1"/>
       </w:pPr>
-      <w:hyperlink r:id="rId14" w:anchor="h.p_nScE_Y3RO7c3" w:history="1">
+      <w:hyperlink r:id="rId13" w:anchor="h.p_nScE_Y3RO7c3" w:history="1">
         <w:bookmarkStart w:id="4" w:name="_Toc25182398"/>
         <w:r>
           <w:rPr>
@@ -2208,7 +2279,7 @@
           </mc:Fallback>
         </mc:AlternateContent>
       </w:r>
-      <w:hyperlink r:id="rId15" w:anchor="h.p_PB99Pyk0nnHH" w:history="1">
+      <w:hyperlink r:id="rId14" w:anchor="h.p_PB99Pyk0nnHH" w:history="1">
         <w:r>
           <w:rPr>
             <w:rStyle w:val="Hyperlink"/>
@@ -2225,67 +2296,155 @@
       </w:hyperlink>
     </w:p>
     <w:p>
-      <w:r>
+      <w:pPr>
+        <w:pStyle w:val="ListParagraph"/>
+        <w:numPr>
+          <w:ilvl w:val="0"/>
+          <w:numId w:val="3"/>
+        </w:numPr>
         <w:rPr>
           <w:lang w:val="en-GB"/>
         </w:rPr>
+      </w:pPr>
+      <w:proofErr w:type="spellStart"/>
+      <w:r>
+        <w:rPr>
+          <w:lang w:val="en-GB"/>
+        </w:rPr>
         <w:t>PhpStorm</w:t>
       </w:r>
+      <w:proofErr w:type="spellEnd"/>
       <w:r>
         <w:rPr>
           <w:lang w:val="en-GB"/>
         </w:rPr>
-        <w:t xml:space="preserve"> </w:t>
+        <w:t xml:space="preserve"> 2021.2.</w:t>
       </w:r>
       <w:r>
         <w:rPr>
           <w:lang w:val="en-GB"/>
         </w:rPr>
-        <w:t>2021.2.</w:t>
-      </w:r>
-      <w:r>
-        <w:rPr>
-          <w:lang w:val="en-GB"/>
-        </w:rPr>
         <w:t>3</w:t>
       </w:r>
-      <w:r>
-        <w:br/>
+    </w:p>
+    <w:p>
+      <w:pPr>
+        <w:pStyle w:val="ListParagraph"/>
+        <w:numPr>
+          <w:ilvl w:val="0"/>
+          <w:numId w:val="3"/>
+        </w:numPr>
+      </w:pPr>
+      <w:r>
         <w:t xml:space="preserve">Chrome </w:t>
       </w:r>
       <w:r>
-        <w:t>93.0.4577.82</w:t>
-      </w:r>
-      <w:r>
-        <w:br/>
-        <w:t>Excel 16.0.6366.2062</w:t>
-      </w:r>
-      <w:r>
-        <w:br/>
-        <w:t>Word 16.0</w:t>
-      </w:r>
-      <w:r>
-        <w:br/>
-        <w:t>Xampp 7.4.3</w:t>
-      </w:r>
-      <w:r>
-        <w:br/>
+        <w:t xml:space="preserve">96.0.4664.45 (Official </w:t>
+      </w:r>
+      <w:proofErr w:type="spellStart"/>
+      <w:r>
+        <w:t>Build</w:t>
+      </w:r>
+      <w:proofErr w:type="spellEnd"/>
+      <w:r>
+        <w:t>) (64-bit)</w:t>
+      </w:r>
+    </w:p>
+    <w:p>
+      <w:pPr>
+        <w:pStyle w:val="ListParagraph"/>
+        <w:numPr>
+          <w:ilvl w:val="0"/>
+          <w:numId w:val="3"/>
+        </w:numPr>
+      </w:pPr>
+      <w:bookmarkStart w:id="8" w:name="_Hlk88479925"/>
+      <w:r>
+        <w:t xml:space="preserve">Excel </w:t>
+      </w:r>
+      <w:r>
+        <w:t>16.0.14527.20270</w:t>
+      </w:r>
+    </w:p>
+    <w:bookmarkEnd w:id="8"/>
+    <w:p>
+      <w:pPr>
+        <w:pStyle w:val="ListParagraph"/>
+        <w:numPr>
+          <w:ilvl w:val="0"/>
+          <w:numId w:val="3"/>
+        </w:numPr>
+      </w:pPr>
+      <w:r>
+        <w:t xml:space="preserve">Word </w:t>
+      </w:r>
+      <w:r>
+        <w:t>16.0.14527.20270</w:t>
+      </w:r>
+    </w:p>
+    <w:p>
+      <w:pPr>
+        <w:pStyle w:val="ListParagraph"/>
+        <w:numPr>
+          <w:ilvl w:val="0"/>
+          <w:numId w:val="3"/>
+        </w:numPr>
+      </w:pPr>
+      <w:proofErr w:type="spellStart"/>
+      <w:r>
+        <w:t>Xampp</w:t>
+      </w:r>
+      <w:proofErr w:type="spellEnd"/>
+      <w:r>
+        <w:t xml:space="preserve"> 7.4.3</w:t>
+      </w:r>
+    </w:p>
+    <w:p>
+      <w:pPr>
+        <w:pStyle w:val="ListParagraph"/>
+        <w:numPr>
+          <w:ilvl w:val="0"/>
+          <w:numId w:val="3"/>
+        </w:numPr>
+      </w:pPr>
+      <w:r>
         <w:t>Apache 2.4.41</w:t>
       </w:r>
-      <w:r>
-        <w:br/>
+    </w:p>
+    <w:p>
+      <w:pPr>
+        <w:pStyle w:val="ListParagraph"/>
+        <w:numPr>
+          <w:ilvl w:val="0"/>
+          <w:numId w:val="3"/>
+        </w:numPr>
+      </w:pPr>
+      <w:r>
         <w:t>PHP 7.3.10</w:t>
       </w:r>
-      <w:r>
-        <w:br/>
-        <w:t>phpMyAdmin 4.9.1</w:t>
+    </w:p>
+    <w:p>
+      <w:pPr>
+        <w:pStyle w:val="ListParagraph"/>
+        <w:numPr>
+          <w:ilvl w:val="0"/>
+          <w:numId w:val="3"/>
+        </w:numPr>
+      </w:pPr>
+      <w:proofErr w:type="spellStart"/>
+      <w:r>
+        <w:t>phpMyAdmin</w:t>
+      </w:r>
+      <w:proofErr w:type="spellEnd"/>
+      <w:r>
+        <w:t xml:space="preserve"> 4.9.1</w:t>
       </w:r>
     </w:p>
     <w:p>
       <w:pPr>
         <w:pStyle w:val="Heading1"/>
       </w:pPr>
-      <w:bookmarkStart w:id="8" w:name="_Toc25182402"/>
+      <w:bookmarkStart w:id="9" w:name="_Toc25182402"/>
       <w:r>
         <w:rPr>
           <w:noProof/>
@@ -2466,7 +2625,7 @@
           </mc:Fallback>
         </mc:AlternateContent>
       </w:r>
-      <w:hyperlink r:id="rId16" w:anchor="h.p_8Ex5OxGTk9i8" w:history="1">
+      <w:hyperlink r:id="rId15" w:anchor="h.p_8Ex5OxGTk9i8" w:history="1">
         <w:r>
           <w:rPr>
             <w:rStyle w:val="Hyperlink"/>
@@ -2479,7 +2638,7 @@
           </w:rPr>
           <w:t xml:space="preserve"> ontwikkelomgeving</w:t>
         </w:r>
-        <w:bookmarkEnd w:id="8"/>
+        <w:bookmarkEnd w:id="9"/>
       </w:hyperlink>
     </w:p>
     <w:p>
@@ -2553,12 +2712,26 @@
         <w:rPr>
           <w:lang w:val="en-GB"/>
         </w:rPr>
-        <w:t>Intel(R) Core(TM) i7-9750H CPU @ 2.60GHz, 2592 Mhz, 6 Core(s), 12 Logical Processor(s)</w:t>
-      </w:r>
+        <w:t xml:space="preserve">Intel(R) Core(TM) i7-9750H CPU @ 2.60GHz, 2592 </w:t>
+      </w:r>
+      <w:proofErr w:type="spellStart"/>
       <w:r>
         <w:rPr>
           <w:lang w:val="en-GB"/>
         </w:rPr>
+        <w:t>Mhz</w:t>
+      </w:r>
+      <w:proofErr w:type="spellEnd"/>
+      <w:r>
+        <w:rPr>
+          <w:lang w:val="en-GB"/>
+        </w:rPr>
+        <w:t>, 6 Core(s), 12 Logical Processor(s)</w:t>
+      </w:r>
+      <w:r>
+        <w:rPr>
+          <w:lang w:val="en-GB"/>
+        </w:rPr>
         <w:t xml:space="preserve">Memory: </w:t>
       </w:r>
       <w:r>
@@ -2581,7 +2754,7 @@
           <w:rStyle w:val="Hyperlink"/>
         </w:rPr>
       </w:pPr>
-      <w:bookmarkStart w:id="9" w:name="_Toc25182403"/>
+      <w:bookmarkStart w:id="10" w:name="_Toc25182403"/>
       <w:r>
         <w:rPr>
           <w:noProof/>
@@ -2763,21 +2936,21 @@
           </mc:Fallback>
         </mc:AlternateContent>
       </w:r>
-      <w:hyperlink r:id="rId17" w:anchor="h.p_JkGbDFwklEUF" w:history="1">
+      <w:hyperlink r:id="rId16" w:anchor="h.p_JkGbDFwklEUF" w:history="1">
         <w:r>
           <w:rPr>
             <w:rStyle w:val="Hyperlink"/>
           </w:rPr>
           <w:t>Testen ontwikkelomgeving</w:t>
         </w:r>
-        <w:bookmarkEnd w:id="9"/>
+        <w:bookmarkEnd w:id="10"/>
       </w:hyperlink>
     </w:p>
     <w:p>
       <w:pPr>
         <w:pStyle w:val="Heading2"/>
       </w:pPr>
-      <w:bookmarkStart w:id="10" w:name="_Toc25182406"/>
+      <w:bookmarkStart w:id="11" w:name="_Toc25182406"/>
       <w:r>
         <w:t xml:space="preserve">PHP </w:t>
       </w:r>
@@ -2792,7 +2965,7 @@
       <w:pPr>
         <w:pStyle w:val="Heading2"/>
       </w:pPr>
-      <w:bookmarkStart w:id="11" w:name="_Toc25182405"/>
+      <w:bookmarkStart w:id="12" w:name="_Toc25182405"/>
       <w:r>
         <w:rPr>
           <w:noProof/>
@@ -2813,7 +2986,7 @@
                     <pic:cNvPicPr/>
                   </pic:nvPicPr>
                   <pic:blipFill>
-                    <a:blip r:embed="rId18"/>
+                    <a:blip r:embed="rId17"/>
                     <a:stretch>
                       <a:fillRect/>
                     </a:stretch>
@@ -2838,12 +3011,14 @@
       <w:pPr>
         <w:pStyle w:val="Heading2"/>
       </w:pPr>
+      <w:proofErr w:type="spellStart"/>
       <w:r>
         <w:rPr>
           <w:lang w:val="en-GB"/>
         </w:rPr>
         <w:t>PhpStorm</w:t>
       </w:r>
+      <w:proofErr w:type="spellEnd"/>
       <w:r>
         <w:rPr>
           <w:lang w:val="en-GB"/>
@@ -2884,7 +3059,7 @@
                     <pic:cNvPicPr/>
                   </pic:nvPicPr>
                   <pic:blipFill>
-                    <a:blip r:embed="rId19"/>
+                    <a:blip r:embed="rId18"/>
                     <a:stretch>
                       <a:fillRect/>
                     </a:stretch>
@@ -2912,12 +3087,20 @@
           <w:noProof/>
         </w:rPr>
       </w:pPr>
+      <w:proofErr w:type="spellStart"/>
       <w:r>
         <w:rPr>
           <w:lang w:val="en-GB"/>
         </w:rPr>
         <w:lastRenderedPageBreak/>
-        <w:t xml:space="preserve">Xampp </w:t>
+        <w:t>Xampp</w:t>
+      </w:r>
+      <w:proofErr w:type="spellEnd"/>
+      <w:r>
+        <w:rPr>
+          <w:lang w:val="en-GB"/>
+        </w:rPr>
+        <w:t xml:space="preserve"> </w:t>
       </w:r>
       <w:r>
         <w:rPr>
@@ -2952,7 +3135,7 @@
                     <pic:cNvPicPr/>
                   </pic:nvPicPr>
                   <pic:blipFill>
-                    <a:blip r:embed="rId20"/>
+                    <a:blip r:embed="rId19"/>
                     <a:stretch>
                       <a:fillRect/>
                     </a:stretch>
@@ -3014,7 +3197,7 @@
                     <pic:cNvPicPr/>
                   </pic:nvPicPr>
                   <pic:blipFill>
-                    <a:blip r:embed="rId21"/>
+                    <a:blip r:embed="rId20"/>
                     <a:stretch>
                       <a:fillRect/>
                     </a:stretch>
@@ -3042,35 +3225,26 @@
           <w:lang w:val="en-GB"/>
         </w:rPr>
       </w:pPr>
+      <w:bookmarkStart w:id="13" w:name="_Hlk83381512"/>
       <w:r>
         <w:rPr>
           <w:lang w:val="en-GB"/>
         </w:rPr>
         <w:lastRenderedPageBreak/>
-        <w:t xml:space="preserve">Chrome </w:t>
-      </w:r>
-      <w:bookmarkStart w:id="12" w:name="_Hlk83381512"/>
-      <w:r>
-        <w:rPr>
-          <w:lang w:val="en-GB"/>
-        </w:rPr>
-        <w:t>93.0.4577.82</w:t>
-      </w:r>
-    </w:p>
-    <w:bookmarkEnd w:id="12"/>
+        <w:t>Chrome 96.0.4664.45 (Official Build) (64-bit)</w:t>
+      </w:r>
+    </w:p>
+    <w:bookmarkEnd w:id="13"/>
     <w:p>
       <w:pPr>
         <w:pStyle w:val="Heading2"/>
       </w:pPr>
       <w:r>
-        <w:rPr>
-          <w:noProof/>
-        </w:rPr>
         <w:drawing>
-          <wp:inline distT="0" distB="0" distL="0" distR="0" wp14:anchorId="07BDA8BF" wp14:editId="5C24009B">
-            <wp:extent cx="5760720" cy="2861945"/>
+          <wp:inline distT="0" distB="0" distL="0" distR="0" wp14:anchorId="20889DCD" wp14:editId="1690CF8F">
+            <wp:extent cx="5760720" cy="2827655"/>
             <wp:effectExtent l="0" t="0" r="0" b="0"/>
-            <wp:docPr id="17" name="Picture 17" descr="Graphical user interface, text, application&#10;&#10;Description automatically generated"/>
+            <wp:docPr id="12" name="Picture 12" descr="Graphical user interface, text&#10;&#10;Description automatically generated"/>
             <wp:cNvGraphicFramePr>
               <a:graphicFrameLocks xmlns:a="http://schemas.openxmlformats.org/drawingml/2006/main" noChangeAspect="1"/>
             </wp:cNvGraphicFramePr>
@@ -3078,7 +3252,73 @@
               <a:graphicData uri="http://schemas.openxmlformats.org/drawingml/2006/picture">
                 <pic:pic xmlns:pic="http://schemas.openxmlformats.org/drawingml/2006/picture">
                   <pic:nvPicPr>
-                    <pic:cNvPr id="17" name="Picture 17" descr="Graphical user interface, text, application&#10;&#10;Description automatically generated"/>
+                    <pic:cNvPr id="12" name="Picture 12" descr="Graphical user interface, text&#10;&#10;Description automatically generated"/>
+                    <pic:cNvPicPr/>
+                  </pic:nvPicPr>
+                  <pic:blipFill>
+                    <a:blip r:embed="rId21"/>
+                    <a:stretch>
+                      <a:fillRect/>
+                    </a:stretch>
+                  </pic:blipFill>
+                  <pic:spPr>
+                    <a:xfrm>
+                      <a:off x="0" y="0"/>
+                      <a:ext cx="5760720" cy="2827655"/>
+                    </a:xfrm>
+                    <a:prstGeom prst="rect">
+                      <a:avLst/>
+                    </a:prstGeom>
+                  </pic:spPr>
+                </pic:pic>
+              </a:graphicData>
+            </a:graphic>
+          </wp:inline>
+        </w:drawing>
+      </w:r>
+    </w:p>
+    <w:p>
+      <w:pPr>
+        <w:rPr>
+          <w:rFonts w:asciiTheme="majorHAnsi" w:eastAsiaTheme="majorEastAsia" w:hAnsiTheme="majorHAnsi" w:cstheme="majorBidi"/>
+          <w:color w:val="2F5496" w:themeColor="accent1" w:themeShade="BF"/>
+          <w:sz w:val="26"/>
+          <w:szCs w:val="26"/>
+        </w:rPr>
+      </w:pPr>
+    </w:p>
+    <w:p>
+      <w:pPr>
+        <w:rPr>
+          <w:rFonts w:asciiTheme="majorHAnsi" w:eastAsiaTheme="majorEastAsia" w:hAnsiTheme="majorHAnsi" w:cstheme="majorBidi"/>
+          <w:color w:val="2F5496" w:themeColor="accent1" w:themeShade="BF"/>
+          <w:sz w:val="26"/>
+          <w:szCs w:val="26"/>
+        </w:rPr>
+      </w:pPr>
+      <w:r>
+        <w:rPr>
+          <w:rFonts w:asciiTheme="majorHAnsi" w:eastAsiaTheme="majorEastAsia" w:hAnsiTheme="majorHAnsi" w:cstheme="majorBidi"/>
+          <w:color w:val="2F5496" w:themeColor="accent1" w:themeShade="BF"/>
+          <w:sz w:val="26"/>
+          <w:szCs w:val="26"/>
+        </w:rPr>
+        <w:t>Excel 16.0.14527.20270</w:t>
+      </w:r>
+      <w:r>
+        <w:drawing>
+          <wp:inline distT="0" distB="0" distL="0" distR="0" wp14:anchorId="79BE0500" wp14:editId="2BECD3BD">
+            <wp:extent cx="5760720" cy="4678045"/>
+            <wp:effectExtent l="0" t="0" r="0" b="8255"/>
+            <wp:docPr id="13" name="Picture 13" descr="Text&#10;&#10;Description automatically generated"/>
+            <wp:cNvGraphicFramePr>
+              <a:graphicFrameLocks xmlns:a="http://schemas.openxmlformats.org/drawingml/2006/main" noChangeAspect="1"/>
+            </wp:cNvGraphicFramePr>
+            <a:graphic xmlns:a="http://schemas.openxmlformats.org/drawingml/2006/main">
+              <a:graphicData uri="http://schemas.openxmlformats.org/drawingml/2006/picture">
+                <pic:pic xmlns:pic="http://schemas.openxmlformats.org/drawingml/2006/picture">
+                  <pic:nvPicPr>
+                    <pic:cNvPr id="13" name="Picture 13" descr="Text&#10;&#10;Description automatically generated"/>
                     <pic:cNvPicPr/>
                   </pic:nvPicPr>
                   <pic:blipFill>
@@ -3090,7 +3330,7 @@
                   <pic:spPr>
                     <a:xfrm>
                       <a:off x="0" y="0"/>
-                      <a:ext cx="5760720" cy="2861945"/>
+                      <a:ext cx="5760720" cy="4678045"/>
                     </a:xfrm>
                     <a:prstGeom prst="rect">
                       <a:avLst/>
@@ -3108,9 +3348,60 @@
         <w:pStyle w:val="Heading2"/>
       </w:pPr>
       <w:r>
+        <w:lastRenderedPageBreak/>
+        <w:t xml:space="preserve">Word </w:t>
+      </w:r>
+      <w:r>
+        <w:t>16.0.14527.20270</w:t>
+      </w:r>
+    </w:p>
+    <w:p>
+      <w:r>
+        <w:drawing>
+          <wp:inline distT="0" distB="0" distL="0" distR="0" wp14:anchorId="211B6B25" wp14:editId="020F49A8">
+            <wp:extent cx="5760720" cy="4653915"/>
+            <wp:effectExtent l="0" t="0" r="0" b="0"/>
+            <wp:docPr id="14" name="Picture 14" descr="Graphical user interface, text, application&#10;&#10;Description automatically generated"/>
+            <wp:cNvGraphicFramePr>
+              <a:graphicFrameLocks xmlns:a="http://schemas.openxmlformats.org/drawingml/2006/main" noChangeAspect="1"/>
+            </wp:cNvGraphicFramePr>
+            <a:graphic xmlns:a="http://schemas.openxmlformats.org/drawingml/2006/main">
+              <a:graphicData uri="http://schemas.openxmlformats.org/drawingml/2006/picture">
+                <pic:pic xmlns:pic="http://schemas.openxmlformats.org/drawingml/2006/picture">
+                  <pic:nvPicPr>
+                    <pic:cNvPr id="14" name="Picture 14" descr="Graphical user interface, text, application&#10;&#10;Description automatically generated"/>
+                    <pic:cNvPicPr/>
+                  </pic:nvPicPr>
+                  <pic:blipFill>
+                    <a:blip r:embed="rId23"/>
+                    <a:stretch>
+                      <a:fillRect/>
+                    </a:stretch>
+                  </pic:blipFill>
+                  <pic:spPr>
+                    <a:xfrm>
+                      <a:off x="0" y="0"/>
+                      <a:ext cx="5760720" cy="4653915"/>
+                    </a:xfrm>
+                    <a:prstGeom prst="rect">
+                      <a:avLst/>
+                    </a:prstGeom>
+                  </pic:spPr>
+                </pic:pic>
+              </a:graphicData>
+            </a:graphic>
+          </wp:inline>
+        </w:drawing>
+      </w:r>
+    </w:p>
+    <w:p>
+      <w:pPr>
+        <w:pStyle w:val="Heading2"/>
+      </w:pPr>
+      <w:r>
         <w:t>Softwarepakket 2</w:t>
       </w:r>
-      <w:bookmarkEnd w:id="11"/>
+      <w:bookmarkEnd w:id="12"/>
     </w:p>
     <w:p>
       <w:r>
@@ -3118,7 +3409,14 @@
       </w:r>
       <w:r>
         <w:br/>
-        <w:t>phpMyAdmin 4.9.1</w:t>
+      </w:r>
+      <w:proofErr w:type="spellStart"/>
+      <w:r>
+        <w:t>phpMyAdmin</w:t>
+      </w:r>
+      <w:proofErr w:type="spellEnd"/>
+      <w:r>
+        <w:t xml:space="preserve"> 4.9.1</w:t>
       </w:r>
     </w:p>
     <w:p>
@@ -3308,14 +3606,14 @@
           </mc:Fallback>
         </mc:AlternateContent>
       </w:r>
-      <w:hyperlink r:id="rId23" w:anchor="h.p_FsUNTyvHlJK2" w:history="1">
+      <w:hyperlink r:id="rId24" w:anchor="h.p_FsUNTyvHlJK2" w:history="1">
         <w:r>
           <w:rPr>
             <w:rStyle w:val="Hyperlink"/>
           </w:rPr>
           <w:t>Instellingen en wijzigingen</w:t>
         </w:r>
-        <w:bookmarkEnd w:id="10"/>
+        <w:bookmarkEnd w:id="11"/>
       </w:hyperlink>
     </w:p>
     <w:p>
@@ -3324,10 +3622,10 @@
       </w:r>
     </w:p>
     <w:sectPr>
-      <w:headerReference w:type="default" r:id="rId24"/>
-      <w:footerReference w:type="even" r:id="rId25"/>
-      <w:footerReference w:type="default" r:id="rId26"/>
-      <w:footerReference w:type="first" r:id="rId27"/>
+      <w:headerReference w:type="default" r:id="rId25"/>
+      <w:footerReference w:type="even" r:id="rId26"/>
+      <w:footerReference w:type="default" r:id="rId27"/>
+      <w:footerReference w:type="first" r:id="rId28"/>
       <w:pgSz w:w="11906" w:h="16838"/>
       <w:pgMar w:top="1417" w:right="1417" w:bottom="1417" w:left="1417" w:header="708" w:footer="708" w:gutter="0"/>
       <w:cols w:space="708"/>
@@ -3477,46 +3775,17 @@
                             </w:rPr>
                             <w:fldChar w:fldCharType="separate"/>
                           </w:r>
-                          <w:sdt>
-                            <w:sdtPr>
-                              <w:rPr>
-                                <w:vanish/>
-                                <w:sz w:val="16"/>
-                                <w:szCs w:val="16"/>
-                              </w:rPr>
-                              <w:alias w:val="SjabloonVersie"/>
-                              <w:tag w:val="SjabloonVersie"/>
-                              <w:id w:val="947126547"/>
-                              <w:placeholder>
-                                <w:docPart w:val="B0CF020FD89C41069B85CA583FF0B309"/>
-                              </w:placeholder>
-                            </w:sdtPr>
-                            <w:sdtEndPr>
-                              <w:rPr>
-                                <w:sz w:val="22"/>
-                                <w:szCs w:val="22"/>
-                              </w:rPr>
-                            </w:sdtEndPr>
-                            <w:sdtContent>
-                              <w:r>
-                                <w:rPr>
-                                  <w:vanish/>
-                                  <w:sz w:val="16"/>
-                                  <w:szCs w:val="16"/>
-                                  <w:lang w:val="en-US"/>
-                                </w:rPr>
-                                <w:tab/>
-                              </w:r>
-                              <w:r>
-                                <w:rPr>
-                                  <w:vanish/>
-                                  <w:sz w:val="16"/>
-                                  <w:szCs w:val="16"/>
-                                </w:rPr>
-                                <w:t>2019-11-20</w:t>
-                              </w:r>
-                            </w:sdtContent>
-                          </w:sdt>
+                          <w:r>
+                            <w:rPr>
+                              <w:b/>
+                              <w:bCs/>
+                              <w:vanish/>
+                              <w:sz w:val="16"/>
+                              <w:szCs w:val="16"/>
+                              <w:lang w:val="en-US"/>
+                            </w:rPr>
+                            <w:t>Error! Reference source not found.</w:t>
+                          </w:r>
                           <w:r>
                             <w:rPr>
                               <w:vanish/>
@@ -3607,46 +3876,17 @@
                       </w:rPr>
                       <w:fldChar w:fldCharType="separate"/>
                     </w:r>
-                    <w:sdt>
-                      <w:sdtPr>
-                        <w:rPr>
-                          <w:vanish/>
-                          <w:sz w:val="16"/>
-                          <w:szCs w:val="16"/>
-                        </w:rPr>
-                        <w:alias w:val="SjabloonVersie"/>
-                        <w:tag w:val="SjabloonVersie"/>
-                        <w:id w:val="947126547"/>
-                        <w:placeholder>
-                          <w:docPart w:val="B0CF020FD89C41069B85CA583FF0B309"/>
-                        </w:placeholder>
-                      </w:sdtPr>
-                      <w:sdtEndPr>
-                        <w:rPr>
-                          <w:sz w:val="22"/>
-                          <w:szCs w:val="22"/>
-                        </w:rPr>
-                      </w:sdtEndPr>
-                      <w:sdtContent>
-                        <w:r>
-                          <w:rPr>
-                            <w:vanish/>
-                            <w:sz w:val="16"/>
-                            <w:szCs w:val="16"/>
-                            <w:lang w:val="en-US"/>
-                          </w:rPr>
-                          <w:tab/>
-                        </w:r>
-                        <w:r>
-                          <w:rPr>
-                            <w:vanish/>
-                            <w:sz w:val="16"/>
-                            <w:szCs w:val="16"/>
-                          </w:rPr>
-                          <w:t>2019-11-20</w:t>
-                        </w:r>
-                      </w:sdtContent>
-                    </w:sdt>
+                    <w:r>
+                      <w:rPr>
+                        <w:b/>
+                        <w:bCs/>
+                        <w:vanish/>
+                        <w:sz w:val="16"/>
+                        <w:szCs w:val="16"/>
+                        <w:lang w:val="en-US"/>
+                      </w:rPr>
+                      <w:t>Error! Reference source not found.</w:t>
+                    </w:r>
                     <w:r>
                       <w:rPr>
                         <w:vanish/>
@@ -3712,12 +3952,28 @@
       </w:rPr>
       <w:tab/>
     </w:r>
+    <w:proofErr w:type="spellStart"/>
     <w:r>
       <w:rPr>
         <w:lang w:val="en-GB"/>
       </w:rPr>
-      <w:t>Configuratie overzicht</w:t>
+      <w:t>Configuratie</w:t>
     </w:r>
+    <w:proofErr w:type="spellEnd"/>
+    <w:r>
+      <w:rPr>
+        <w:lang w:val="en-GB"/>
+      </w:rPr>
+      <w:t xml:space="preserve"> </w:t>
+    </w:r>
+    <w:proofErr w:type="spellStart"/>
+    <w:r>
+      <w:rPr>
+        <w:lang w:val="en-GB"/>
+      </w:rPr>
+      <w:t>overzicht</w:t>
+    </w:r>
+    <w:proofErr w:type="spellEnd"/>
     <w:r>
       <w:rPr>
         <w:lang w:val="en-US"/>
@@ -3740,13 +3996,12 @@
       <w:sdtPr>
         <w:alias w:val="Versienummer"/>
         <w:tag w:val="Version"/>
-        <w:id w:val="-593860060"/>
+        <w:id w:val="886688430"/>
         <w:placeholder>
-          <w:docPart w:val="EB0A3C6B538B4EFCAAA2F9E6D0C8ED31"/>
+          <w:docPart w:val="1988D0615A134883ACE78AFC11EBD9F7"/>
         </w:placeholder>
         <w:text/>
       </w:sdtPr>
-      <w:sdtEndPr/>
       <w:sdtContent>
         <w:r>
           <w:t>1.0</w:t>
@@ -3880,43 +4135,17 @@
                             </w:rPr>
                             <w:fldChar w:fldCharType="separate"/>
                           </w:r>
-                          <w:sdt>
-                            <w:sdtPr>
-                              <w:rPr>
-                                <w:vanish/>
-                                <w:sz w:val="16"/>
-                                <w:szCs w:val="16"/>
-                              </w:rPr>
-                              <w:alias w:val="SjabloonVersie"/>
-                              <w:tag w:val="SjabloonVersie"/>
-                              <w:id w:val="-1270547334"/>
-                            </w:sdtPr>
-                            <w:sdtEndPr>
-                              <w:rPr>
-                                <w:sz w:val="22"/>
-                                <w:szCs w:val="22"/>
-                              </w:rPr>
-                            </w:sdtEndPr>
-                            <w:sdtContent>
-                              <w:r>
-                                <w:rPr>
-                                  <w:vanish/>
-                                  <w:sz w:val="16"/>
-                                  <w:szCs w:val="16"/>
-                                  <w:lang w:val="en-US"/>
-                                </w:rPr>
-                                <w:tab/>
-                              </w:r>
-                              <w:r>
-                                <w:rPr>
-                                  <w:vanish/>
-                                  <w:sz w:val="16"/>
-                                  <w:szCs w:val="16"/>
-                                </w:rPr>
-                                <w:t>2019-11-20</w:t>
-                              </w:r>
-                            </w:sdtContent>
-                          </w:sdt>
+                          <w:r>
+                            <w:rPr>
+                              <w:b/>
+                              <w:bCs/>
+                              <w:vanish/>
+                              <w:sz w:val="16"/>
+                              <w:szCs w:val="16"/>
+                              <w:lang w:val="en-US"/>
+                            </w:rPr>
+                            <w:t>Error! Reference source not found.</w:t>
+                          </w:r>
                           <w:r>
                             <w:rPr>
                               <w:vanish/>
@@ -4007,43 +4236,17 @@
                       </w:rPr>
                       <w:fldChar w:fldCharType="separate"/>
                     </w:r>
-                    <w:sdt>
-                      <w:sdtPr>
-                        <w:rPr>
-                          <w:vanish/>
-                          <w:sz w:val="16"/>
-                          <w:szCs w:val="16"/>
-                        </w:rPr>
-                        <w:alias w:val="SjabloonVersie"/>
-                        <w:tag w:val="SjabloonVersie"/>
-                        <w:id w:val="-1270547334"/>
-                      </w:sdtPr>
-                      <w:sdtEndPr>
-                        <w:rPr>
-                          <w:sz w:val="22"/>
-                          <w:szCs w:val="22"/>
-                        </w:rPr>
-                      </w:sdtEndPr>
-                      <w:sdtContent>
-                        <w:r>
-                          <w:rPr>
-                            <w:vanish/>
-                            <w:sz w:val="16"/>
-                            <w:szCs w:val="16"/>
-                            <w:lang w:val="en-US"/>
-                          </w:rPr>
-                          <w:tab/>
-                        </w:r>
-                        <w:r>
-                          <w:rPr>
-                            <w:vanish/>
-                            <w:sz w:val="16"/>
-                            <w:szCs w:val="16"/>
-                          </w:rPr>
-                          <w:t>2019-11-20</w:t>
-                        </w:r>
-                      </w:sdtContent>
-                    </w:sdt>
+                    <w:r>
+                      <w:rPr>
+                        <w:b/>
+                        <w:bCs/>
+                        <w:vanish/>
+                        <w:sz w:val="16"/>
+                        <w:szCs w:val="16"/>
+                        <w:lang w:val="en-US"/>
+                      </w:rPr>
+                      <w:t>Error! Reference source not found.</w:t>
+                    </w:r>
                     <w:r>
                       <w:rPr>
                         <w:vanish/>
@@ -4066,8 +4269,30 @@
       <w:rPr>
         <w:lang w:val="en-GB"/>
       </w:rPr>
-      <w:t xml:space="preserve"> Configuratie overzicht</w:t>
+      <w:t xml:space="preserve"> </w:t>
     </w:r>
+    <w:proofErr w:type="spellStart"/>
+    <w:r>
+      <w:rPr>
+        <w:lang w:val="en-GB"/>
+      </w:rPr>
+      <w:t>Configuratie</w:t>
+    </w:r>
+    <w:proofErr w:type="spellEnd"/>
+    <w:r>
+      <w:rPr>
+        <w:lang w:val="en-GB"/>
+      </w:rPr>
+      <w:t xml:space="preserve"> </w:t>
+    </w:r>
+    <w:proofErr w:type="spellStart"/>
+    <w:r>
+      <w:rPr>
+        <w:lang w:val="en-GB"/>
+      </w:rPr>
+      <w:t>overzicht</w:t>
+    </w:r>
+    <w:proofErr w:type="spellEnd"/>
     <w:r>
       <w:rPr>
         <w:lang w:val="en-US"/>
@@ -4090,13 +4315,12 @@
       <w:sdtPr>
         <w:alias w:val="Versienummer"/>
         <w:tag w:val="Version"/>
-        <w:id w:val="-1890174165"/>
+        <w:id w:val="1272504562"/>
         <w:placeholder>
-          <w:docPart w:val="E501BC8600EA4357A49AAC3D4E7CA76D"/>
+          <w:docPart w:val="65A93A5001F04BB8A5B85002D116654A"/>
         </w:placeholder>
         <w:text/>
       </w:sdtPr>
-      <w:sdtEndPr/>
       <w:sdtContent>
         <w:r>
           <w:t>1.0</w:t>
@@ -4271,43 +4495,17 @@
                             </w:rPr>
                             <w:fldChar w:fldCharType="separate"/>
                           </w:r>
-                          <w:sdt>
-                            <w:sdtPr>
-                              <w:rPr>
-                                <w:vanish/>
-                                <w:sz w:val="16"/>
-                                <w:szCs w:val="16"/>
-                              </w:rPr>
-                              <w:alias w:val="SjabloonVersie"/>
-                              <w:tag w:val="SjabloonVersie"/>
-                              <w:id w:val="988598153"/>
-                            </w:sdtPr>
-                            <w:sdtEndPr>
-                              <w:rPr>
-                                <w:sz w:val="22"/>
-                                <w:szCs w:val="22"/>
-                              </w:rPr>
-                            </w:sdtEndPr>
-                            <w:sdtContent>
-                              <w:r>
-                                <w:rPr>
-                                  <w:vanish/>
-                                  <w:sz w:val="16"/>
-                                  <w:szCs w:val="16"/>
-                                  <w:lang w:val="en-US"/>
-                                </w:rPr>
-                                <w:tab/>
-                              </w:r>
-                              <w:r>
-                                <w:rPr>
-                                  <w:vanish/>
-                                  <w:sz w:val="16"/>
-                                  <w:szCs w:val="16"/>
-                                </w:rPr>
-                                <w:t>2019-11-20</w:t>
-                              </w:r>
-                            </w:sdtContent>
-                          </w:sdt>
+                          <w:r>
+                            <w:rPr>
+                              <w:b/>
+                              <w:bCs/>
+                              <w:vanish/>
+                              <w:sz w:val="16"/>
+                              <w:szCs w:val="16"/>
+                              <w:lang w:val="en-US"/>
+                            </w:rPr>
+                            <w:t>Error! Reference source not found.</w:t>
+                          </w:r>
                           <w:r>
                             <w:rPr>
                               <w:vanish/>
@@ -4408,43 +4606,17 @@
                       </w:rPr>
                       <w:fldChar w:fldCharType="separate"/>
                     </w:r>
-                    <w:sdt>
-                      <w:sdtPr>
-                        <w:rPr>
-                          <w:vanish/>
-                          <w:sz w:val="16"/>
-                          <w:szCs w:val="16"/>
-                        </w:rPr>
-                        <w:alias w:val="SjabloonVersie"/>
-                        <w:tag w:val="SjabloonVersie"/>
-                        <w:id w:val="988598153"/>
-                      </w:sdtPr>
-                      <w:sdtEndPr>
-                        <w:rPr>
-                          <w:sz w:val="22"/>
-                          <w:szCs w:val="22"/>
-                        </w:rPr>
-                      </w:sdtEndPr>
-                      <w:sdtContent>
-                        <w:r>
-                          <w:rPr>
-                            <w:vanish/>
-                            <w:sz w:val="16"/>
-                            <w:szCs w:val="16"/>
-                            <w:lang w:val="en-US"/>
-                          </w:rPr>
-                          <w:tab/>
-                        </w:r>
-                        <w:r>
-                          <w:rPr>
-                            <w:vanish/>
-                            <w:sz w:val="16"/>
-                            <w:szCs w:val="16"/>
-                          </w:rPr>
-                          <w:t>2019-11-20</w:t>
-                        </w:r>
-                      </w:sdtContent>
-                    </w:sdt>
+                    <w:r>
+                      <w:rPr>
+                        <w:b/>
+                        <w:bCs/>
+                        <w:vanish/>
+                        <w:sz w:val="16"/>
+                        <w:szCs w:val="16"/>
+                        <w:lang w:val="en-US"/>
+                      </w:rPr>
+                      <w:t>Error! Reference source not found.</w:t>
+                    </w:r>
                     <w:r>
                       <w:rPr>
                         <w:vanish/>
@@ -4527,17 +4699,18 @@
       <w:sdtPr>
         <w:alias w:val="Naam van leereenheid"/>
         <w:tag w:val="LEname"/>
-        <w:id w:val="-1148361001"/>
+        <w:id w:val="318156621"/>
         <w:placeholder>
-          <w:docPart w:val="C67590D078774BA6A4BEA31EDBB22695"/>
+          <w:docPart w:val="291129EE21084A1A87F8B7A2B55CFF2E"/>
         </w:placeholder>
         <w:text/>
       </w:sdtPr>
-      <w:sdtEndPr/>
       <w:sdtContent>
+        <w:proofErr w:type="spellStart"/>
         <w:r>
           <w:t>JGPlanning</w:t>
         </w:r>
+        <w:proofErr w:type="spellEnd"/>
       </w:sdtContent>
     </w:sdt>
     <w:r>
@@ -4571,13 +4744,12 @@
       <w:sdtPr>
         <w:alias w:val="Naam van de auteur"/>
         <w:tag w:val="Authors"/>
-        <w:id w:val="1539698464"/>
+        <w:id w:val="1081258047"/>
         <w:placeholder>
-          <w:docPart w:val="421F738B48DD4CECACE392A602259884"/>
+          <w:docPart w:val="BD713A58EE3447F5AB4743D302E18EA9"/>
         </w:placeholder>
         <w:text/>
       </w:sdtPr>
-      <w:sdtEndPr/>
       <w:sdtContent>
         <w:r>
           <w:t>Jan-Willem Wiltingh</w:t>
@@ -4819,11 +4991,127 @@
       </w:rPr>
     </w:lvl>
   </w:abstractNum>
+  <w:abstractNum w:abstractNumId="2" w15:restartNumberingAfterBreak="0">
+    <w:nsid w:val="68A249F8"/>
+    <w:multiLevelType w:val="hybridMultilevel"/>
+    <w:tmpl w:val="CCD6BBB2"/>
+    <w:lvl w:ilvl="0" w:tplc="04130001">
+      <w:start w:val="1"/>
+      <w:numFmt w:val="bullet"/>
+      <w:lvlText w:val=""/>
+      <w:lvlJc w:val="left"/>
+      <w:pPr>
+        <w:ind w:left="720" w:hanging="360"/>
+      </w:pPr>
+      <w:rPr>
+        <w:rFonts w:ascii="Symbol" w:hAnsi="Symbol" w:hint="default"/>
+      </w:rPr>
+    </w:lvl>
+    <w:lvl w:ilvl="1" w:tplc="04130003" w:tentative="1">
+      <w:start w:val="1"/>
+      <w:numFmt w:val="bullet"/>
+      <w:lvlText w:val="o"/>
+      <w:lvlJc w:val="left"/>
+      <w:pPr>
+        <w:ind w:left="1440" w:hanging="360"/>
+      </w:pPr>
+      <w:rPr>
+        <w:rFonts w:ascii="Courier New" w:hAnsi="Courier New" w:cs="Courier New" w:hint="default"/>
+      </w:rPr>
+    </w:lvl>
+    <w:lvl w:ilvl="2" w:tplc="04130005" w:tentative="1">
+      <w:start w:val="1"/>
+      <w:numFmt w:val="bullet"/>
+      <w:lvlText w:val=""/>
+      <w:lvlJc w:val="left"/>
+      <w:pPr>
+        <w:ind w:left="2160" w:hanging="360"/>
+      </w:pPr>
+      <w:rPr>
+        <w:rFonts w:ascii="Wingdings" w:hAnsi="Wingdings" w:hint="default"/>
+      </w:rPr>
+    </w:lvl>
+    <w:lvl w:ilvl="3" w:tplc="04130001" w:tentative="1">
+      <w:start w:val="1"/>
+      <w:numFmt w:val="bullet"/>
+      <w:lvlText w:val=""/>
+      <w:lvlJc w:val="left"/>
+      <w:pPr>
+        <w:ind w:left="2880" w:hanging="360"/>
+      </w:pPr>
+      <w:rPr>
+        <w:rFonts w:ascii="Symbol" w:hAnsi="Symbol" w:hint="default"/>
+      </w:rPr>
+    </w:lvl>
+    <w:lvl w:ilvl="4" w:tplc="04130003" w:tentative="1">
+      <w:start w:val="1"/>
+      <w:numFmt w:val="bullet"/>
+      <w:lvlText w:val="o"/>
+      <w:lvlJc w:val="left"/>
+      <w:pPr>
+        <w:ind w:left="3600" w:hanging="360"/>
+      </w:pPr>
+      <w:rPr>
+        <w:rFonts w:ascii="Courier New" w:hAnsi="Courier New" w:cs="Courier New" w:hint="default"/>
+      </w:rPr>
+    </w:lvl>
+    <w:lvl w:ilvl="5" w:tplc="04130005" w:tentative="1">
+      <w:start w:val="1"/>
+      <w:numFmt w:val="bullet"/>
+      <w:lvlText w:val=""/>
+      <w:lvlJc w:val="left"/>
+      <w:pPr>
+        <w:ind w:left="4320" w:hanging="360"/>
+      </w:pPr>
+      <w:rPr>
+        <w:rFonts w:ascii="Wingdings" w:hAnsi="Wingdings" w:hint="default"/>
+      </w:rPr>
+    </w:lvl>
+    <w:lvl w:ilvl="6" w:tplc="04130001" w:tentative="1">
+      <w:start w:val="1"/>
+      <w:numFmt w:val="bullet"/>
+      <w:lvlText w:val=""/>
+      <w:lvlJc w:val="left"/>
+      <w:pPr>
+        <w:ind w:left="5040" w:hanging="360"/>
+      </w:pPr>
+      <w:rPr>
+        <w:rFonts w:ascii="Symbol" w:hAnsi="Symbol" w:hint="default"/>
+      </w:rPr>
+    </w:lvl>
+    <w:lvl w:ilvl="7" w:tplc="04130003" w:tentative="1">
+      <w:start w:val="1"/>
+      <w:numFmt w:val="bullet"/>
+      <w:lvlText w:val="o"/>
+      <w:lvlJc w:val="left"/>
+      <w:pPr>
+        <w:ind w:left="5760" w:hanging="360"/>
+      </w:pPr>
+      <w:rPr>
+        <w:rFonts w:ascii="Courier New" w:hAnsi="Courier New" w:cs="Courier New" w:hint="default"/>
+      </w:rPr>
+    </w:lvl>
+    <w:lvl w:ilvl="8" w:tplc="04130005" w:tentative="1">
+      <w:start w:val="1"/>
+      <w:numFmt w:val="bullet"/>
+      <w:lvlText w:val=""/>
+      <w:lvlJc w:val="left"/>
+      <w:pPr>
+        <w:ind w:left="6480" w:hanging="360"/>
+      </w:pPr>
+      <w:rPr>
+        <w:rFonts w:ascii="Wingdings" w:hAnsi="Wingdings" w:hint="default"/>
+      </w:rPr>
+    </w:lvl>
+  </w:abstractNum>
   <w:num w:numId="1">
     <w:abstractNumId w:val="1"/>
   </w:num>
   <w:num w:numId="2">
     <w:abstractNumId w:val="0"/>
+  </w:num>
+  <w:num w:numId="3">
+    <w:abstractNumId w:val="2"/>
   </w:num>
 </w:numbering>
 </file>
@@ -5885,6 +6173,17 @@
       <w:szCs w:val="18"/>
     </w:rPr>
   </w:style>
+  <w:style w:type="paragraph" w:styleId="ListParagraph">
+    <w:name w:val="List Paragraph"/>
+    <w:basedOn w:val="Normal"/>
+    <w:uiPriority w:val="34"/>
+    <w:qFormat/>
+    <w:rsid w:val="009A351C"/>
+    <w:pPr>
+      <w:ind w:left="720"/>
+      <w:contextualSpacing/>
+    </w:pPr>
+  </w:style>
 </w:styles>
 </file>
 
@@ -6042,7 +6341,7 @@
     </w:docPart>
     <w:docPart>
       <w:docPartPr>
-        <w:name w:val="C67590D078774BA6A4BEA31EDBB22695"/>
+        <w:name w:val="291129EE21084A1A87F8B7A2B55CFF2E"/>
         <w:category>
           <w:name w:val="General"/>
           <w:gallery w:val="placeholder"/>
@@ -6053,12 +6352,12 @@
         <w:behaviors>
           <w:behavior w:val="content"/>
         </w:behaviors>
-        <w:guid w:val="{DA7FDB0C-D448-4974-BAD7-87F12D3CE445}"/>
+        <w:guid w:val="{E6065F9C-EB8D-46EC-B457-30ECC4495E32}"/>
       </w:docPartPr>
       <w:docPartBody>
         <w:p>
           <w:pPr>
-            <w:pStyle w:val="C67590D078774BA6A4BEA31EDBB22695"/>
+            <w:pStyle w:val="291129EE21084A1A87F8B7A2B55CFF2E"/>
           </w:pPr>
           <w:r>
             <w:rPr>
@@ -6072,7 +6371,7 @@
     </w:docPart>
     <w:docPart>
       <w:docPartPr>
-        <w:name w:val="421F738B48DD4CECACE392A602259884"/>
+        <w:name w:val="BD713A58EE3447F5AB4743D302E18EA9"/>
         <w:category>
           <w:name w:val="General"/>
           <w:gallery w:val="placeholder"/>
@@ -6083,12 +6382,12 @@
         <w:behaviors>
           <w:behavior w:val="content"/>
         </w:behaviors>
-        <w:guid w:val="{346DBE98-5136-471F-817A-499D1A04317F}"/>
+        <w:guid w:val="{1E5D3A19-52CA-40ED-913B-BC99A4AB69A0}"/>
       </w:docPartPr>
       <w:docPartBody>
         <w:p>
           <w:pPr>
-            <w:pStyle w:val="421F738B48DD4CECACE392A602259884"/>
+            <w:pStyle w:val="BD713A58EE3447F5AB4743D302E18EA9"/>
           </w:pPr>
           <w:r>
             <w:rPr>
@@ -6102,7 +6401,7 @@
     </w:docPart>
     <w:docPart>
       <w:docPartPr>
-        <w:name w:val="EB0A3C6B538B4EFCAAA2F9E6D0C8ED31"/>
+        <w:name w:val="1988D0615A134883ACE78AFC11EBD9F7"/>
         <w:category>
           <w:name w:val="General"/>
           <w:gallery w:val="placeholder"/>
@@ -6113,12 +6412,12 @@
         <w:behaviors>
           <w:behavior w:val="content"/>
         </w:behaviors>
-        <w:guid w:val="{309C73CF-AC88-41DE-A80A-DFFE73876AB1}"/>
+        <w:guid w:val="{0A91A3CB-6942-4E58-A8AB-20E7F72DD481}"/>
       </w:docPartPr>
       <w:docPartBody>
         <w:p>
           <w:pPr>
-            <w:pStyle w:val="EB0A3C6B538B4EFCAAA2F9E6D0C8ED31"/>
+            <w:pStyle w:val="1988D0615A134883ACE78AFC11EBD9F7"/>
           </w:pPr>
           <w:r>
             <w:rPr>
@@ -6132,7 +6431,7 @@
     </w:docPart>
     <w:docPart>
       <w:docPartPr>
-        <w:name w:val="E501BC8600EA4357A49AAC3D4E7CA76D"/>
+        <w:name w:val="65A93A5001F04BB8A5B85002D116654A"/>
         <w:category>
           <w:name w:val="General"/>
           <w:gallery w:val="placeholder"/>
@@ -6143,46 +6442,17 @@
         <w:behaviors>
           <w:behavior w:val="content"/>
         </w:behaviors>
-        <w:guid w:val="{79FF2E2B-49D1-4EAD-8FEA-B1D1053E6101}"/>
+        <w:guid w:val="{BF789826-8C24-4CAD-96C3-CDAF787E8F00}"/>
       </w:docPartPr>
       <w:docPartBody>
         <w:p>
           <w:pPr>
-            <w:pStyle w:val="E501BC8600EA4357A49AAC3D4E7CA76D"/>
+            <w:pStyle w:val="65A93A5001F04BB8A5B85002D116654A"/>
           </w:pPr>
           <w:r>
             <w:rPr>
               <w:rStyle w:val="PlaceholderText"/>
               <w:lang w:val="en-US"/>
-            </w:rPr>
-            <w:t>Click or tap here to enter text.</w:t>
-          </w:r>
-        </w:p>
-      </w:docPartBody>
-    </w:docPart>
-    <w:docPart>
-      <w:docPartPr>
-        <w:name w:val="B0CF020FD89C41069B85CA583FF0B309"/>
-        <w:category>
-          <w:name w:val="General"/>
-          <w:gallery w:val="placeholder"/>
-        </w:category>
-        <w:types>
-          <w:type w:val="bbPlcHdr"/>
-        </w:types>
-        <w:behaviors>
-          <w:behavior w:val="content"/>
-        </w:behaviors>
-        <w:guid w:val="{29032BD2-17ED-492B-8EBF-20D9F010E2BA}"/>
-      </w:docPartPr>
-      <w:docPartBody>
-        <w:p>
-          <w:pPr>
-            <w:pStyle w:val="B0CF020FD89C41069B85CA583FF0B309"/>
-          </w:pPr>
-          <w:r>
-            <w:rPr>
-              <w:rStyle w:val="PlaceholderText"/>
             </w:rPr>
             <w:t>Click or tap here to enter text.</w:t>
           </w:r>
@@ -6268,9 +6538,11 @@
     <w:rsid w:val="000559BD"/>
     <w:rsid w:val="0019695F"/>
     <w:rsid w:val="00524A22"/>
+    <w:rsid w:val="00841B7B"/>
     <w:rsid w:val="009F6F18"/>
     <w:rsid w:val="00AF3C07"/>
     <w:rsid w:val="00C56533"/>
+    <w:rsid w:val="00C95B87"/>
   </w:rsids>
   <m:mathPr>
     <m:mathFont m:val="Cambria Math"/>
@@ -6724,7 +6996,7 @@
     <w:basedOn w:val="DefaultParagraphFont"/>
     <w:uiPriority w:val="99"/>
     <w:semiHidden/>
-    <w:rsid w:val="009F6F18"/>
+    <w:rsid w:val="00841B7B"/>
     <w:rPr>
       <w:color w:val="808080"/>
     </w:rPr>
@@ -6763,6 +7035,22 @@
   <w:style w:type="paragraph" w:customStyle="1" w:styleId="B0CF020FD89C41069B85CA583FF0B309">
     <w:name w:val="B0CF020FD89C41069B85CA583FF0B309"/>
     <w:rsid w:val="009F6F18"/>
+  </w:style>
+  <w:style w:type="paragraph" w:customStyle="1" w:styleId="291129EE21084A1A87F8B7A2B55CFF2E">
+    <w:name w:val="291129EE21084A1A87F8B7A2B55CFF2E"/>
+    <w:rsid w:val="00841B7B"/>
+  </w:style>
+  <w:style w:type="paragraph" w:customStyle="1" w:styleId="BD713A58EE3447F5AB4743D302E18EA9">
+    <w:name w:val="BD713A58EE3447F5AB4743D302E18EA9"/>
+    <w:rsid w:val="00841B7B"/>
+  </w:style>
+  <w:style w:type="paragraph" w:customStyle="1" w:styleId="1988D0615A134883ACE78AFC11EBD9F7">
+    <w:name w:val="1988D0615A134883ACE78AFC11EBD9F7"/>
+    <w:rsid w:val="00841B7B"/>
+  </w:style>
+  <w:style w:type="paragraph" w:customStyle="1" w:styleId="65A93A5001F04BB8A5B85002D116654A">
+    <w:name w:val="65A93A5001F04BB8A5B85002D116654A"/>
+    <w:rsid w:val="00841B7B"/>
   </w:style>
 </w:styles>
 </file>
@@ -7036,16 +7324,25 @@
 </file>
 
 <file path=customXml/item1.xml><?xml version="1.0" encoding="utf-8"?>
-<b:Sources xmlns:b="http://schemas.openxmlformats.org/officeDocument/2006/bibliography" xmlns="http://schemas.openxmlformats.org/officeDocument/2006/bibliography" SelectedStyle="\APASixthEditionOfficeOnline.xsl" StyleName="APA" Version="6"/>
-</file>
-
-<file path=customXml/item2.xml><?xml version="1.0" encoding="utf-8"?>
 <p:properties xmlns:p="http://schemas.microsoft.com/office/2006/metadata/properties" xmlns:xsi="http://www.w3.org/2001/XMLSchema-instance" xmlns:pc="http://schemas.microsoft.com/office/infopath/2007/PartnerControls">
   <documentManagement/>
 </p:properties>
 </file>
 
+<file path=customXml/item2.xml><?xml version="1.0" encoding="utf-8"?>
+<b:Sources xmlns:b="http://schemas.openxmlformats.org/officeDocument/2006/bibliography" xmlns="http://schemas.openxmlformats.org/officeDocument/2006/bibliography" SelectedStyle="\APASixthEditionOfficeOnline.xsl" StyleName="APA" Version="6"/>
+</file>
+
 <file path=customXml/item3.xml><?xml version="1.0" encoding="utf-8"?>
+<?mso-contentType ?>
+<FormTemplates xmlns="http://schemas.microsoft.com/sharepoint/v3/contenttype/forms">
+  <Display>DocumentLibraryForm</Display>
+  <Edit>DocumentLibraryForm</Edit>
+  <New>DocumentLibraryForm</New>
+</FormTemplates>
+</file>
+
+<file path=customXml/item4.xml><?xml version="1.0" encoding="utf-8"?>
 <ct:contentTypeSchema xmlns:ct="http://schemas.microsoft.com/office/2006/metadata/contentType" xmlns:ma="http://schemas.microsoft.com/office/2006/metadata/properties/metaAttributes" ct:_="" ma:_="" ma:contentTypeName="Document" ma:contentTypeID="0x010100A5890FD8E2AB6E4DAA8DE63570D6AFA3" ma:contentTypeVersion="8" ma:contentTypeDescription="Een nieuw document maken." ma:contentTypeScope="" ma:versionID="5b7fdcf29434dad92f0ac3a0dd293b1e">
   <xsd:schema xmlns:xsd="http://www.w3.org/2001/XMLSchema" xmlns:xs="http://www.w3.org/2001/XMLSchema" xmlns:p="http://schemas.microsoft.com/office/2006/metadata/properties" xmlns:ns2="45fa6d14-934b-44a0-9747-c035f1438e9b" xmlns:ns3="9b23f896-9a04-4114-b73b-55cbe372e205" targetNamespace="http://schemas.microsoft.com/office/2006/metadata/properties" ma:root="true" ma:fieldsID="30fa0da3bc8d4f53acf812560ee6efb4" ns2:_="" ns3:_="">
     <xsd:import namespace="45fa6d14-934b-44a0-9747-c035f1438e9b"/>
@@ -7236,24 +7533,7 @@
 </ct:contentTypeSchema>
 </file>
 
-<file path=customXml/item4.xml><?xml version="1.0" encoding="utf-8"?>
-<?mso-contentType ?>
-<FormTemplates xmlns="http://schemas.microsoft.com/sharepoint/v3/contenttype/forms">
-  <Display>DocumentLibraryForm</Display>
-  <Edit>DocumentLibraryForm</Edit>
-  <New>DocumentLibraryForm</New>
-</FormTemplates>
-</file>
-
 <file path=customXml/itemProps1.xml><?xml version="1.0" encoding="utf-8"?>
-<ds:datastoreItem xmlns:ds="http://schemas.openxmlformats.org/officeDocument/2006/customXml" ds:itemID="{55C06A2A-8A6C-4DFE-8BD9-6B92CF035421}">
-  <ds:schemaRefs>
-    <ds:schemaRef ds:uri="http://schemas.openxmlformats.org/officeDocument/2006/bibliography"/>
-  </ds:schemaRefs>
-</ds:datastoreItem>
-</file>
-
-<file path=customXml/itemProps2.xml><?xml version="1.0" encoding="utf-8"?>
 <ds:datastoreItem xmlns:ds="http://schemas.openxmlformats.org/officeDocument/2006/customXml" ds:itemID="{7F26A801-F9B6-4CC3-B424-63B0B431BCCF}">
   <ds:schemaRefs>
     <ds:schemaRef ds:uri="http://schemas.microsoft.com/office/2006/metadata/properties"/>
@@ -7262,7 +7542,23 @@
 </ds:datastoreItem>
 </file>
 
+<file path=customXml/itemProps2.xml><?xml version="1.0" encoding="utf-8"?>
+<ds:datastoreItem xmlns:ds="http://schemas.openxmlformats.org/officeDocument/2006/customXml" ds:itemID="{55C06A2A-8A6C-4DFE-8BD9-6B92CF035421}">
+  <ds:schemaRefs>
+    <ds:schemaRef ds:uri="http://schemas.openxmlformats.org/officeDocument/2006/bibliography"/>
+  </ds:schemaRefs>
+</ds:datastoreItem>
+</file>
+
 <file path=customXml/itemProps3.xml><?xml version="1.0" encoding="utf-8"?>
+<ds:datastoreItem xmlns:ds="http://schemas.openxmlformats.org/officeDocument/2006/customXml" ds:itemID="{0A40A84B-351E-4840-98F4-E589742AB4BD}">
+  <ds:schemaRefs>
+    <ds:schemaRef ds:uri="http://schemas.microsoft.com/sharepoint/v3/contenttype/forms"/>
+  </ds:schemaRefs>
+</ds:datastoreItem>
+</file>
+
+<file path=customXml/itemProps4.xml><?xml version="1.0" encoding="utf-8"?>
 <ds:datastoreItem xmlns:ds="http://schemas.openxmlformats.org/officeDocument/2006/customXml" ds:itemID="{E25DB56D-878B-409B-8767-9EC21828CAE5}">
   <ds:schemaRefs>
     <ds:schemaRef ds:uri="http://schemas.microsoft.com/office/2006/metadata/contentType"/>
@@ -7279,12 +7575,4 @@
     <ds:schemaRef ds:uri="http://schemas.microsoft.com/internal/obd"/>
   </ds:schemaRefs>
 </ds:datastoreItem>
-</file>
-
-<file path=customXml/itemProps4.xml><?xml version="1.0" encoding="utf-8"?>
-<ds:datastoreItem xmlns:ds="http://schemas.openxmlformats.org/officeDocument/2006/customXml" ds:itemID="{0A40A84B-351E-4840-98F4-E589742AB4BD}">
-  <ds:schemaRefs>
-    <ds:schemaRef ds:uri="http://schemas.microsoft.com/sharepoint/v3/contenttype/forms"/>
-  </ds:schemaRefs>
-</ds:datastoreItem>
 </file>
</xml_diff>